<commit_message>
Añadidas clases léxicas de los paréntesis
</commit_message>
<xml_diff>
--- a/memoria.docx
+++ b/memoria.docx
@@ -153,8 +153,6 @@
           <w:u w:val="single"/>
         </w:rPr>
       </w:pPr>
-      <w:bookmarkStart w:id="0" w:name="_GoBack"/>
-      <w:bookmarkEnd w:id="0"/>
     </w:p>
     <w:p>
       <w:pPr>
@@ -938,16 +936,7 @@
                 <w:sz w:val="24"/>
                 <w:szCs w:val="24"/>
               </w:rPr>
-              <w:t>Referencia al operador de resta</w:t>
-            </w:r>
-            <w:r>
-              <w:rPr>
-                <w:rFonts w:ascii="Times New Roman" w:hAnsi="Times New Roman" w:cs="Times New Roman"/>
-                <w:color w:val="000000" w:themeColor="text1"/>
-                <w:sz w:val="24"/>
-                <w:szCs w:val="24"/>
-              </w:rPr>
-              <w:t xml:space="preserve"> binario o al unario de signo</w:t>
+              <w:t>Referencia al operador de resta binario o al unario de signo</w:t>
             </w:r>
           </w:p>
         </w:tc>
@@ -1005,16 +994,7 @@
                 <w:sz w:val="24"/>
                 <w:szCs w:val="24"/>
               </w:rPr>
-              <w:t xml:space="preserve">Referencia al operador de </w:t>
-            </w:r>
-            <w:r>
-              <w:rPr>
-                <w:rFonts w:ascii="Times New Roman" w:hAnsi="Times New Roman" w:cs="Times New Roman"/>
-                <w:color w:val="000000" w:themeColor="text1"/>
-                <w:sz w:val="24"/>
-                <w:szCs w:val="24"/>
-              </w:rPr>
-              <w:t>multiplicación</w:t>
+              <w:t>Referencia al operador de multiplicación</w:t>
             </w:r>
           </w:p>
         </w:tc>
@@ -1072,16 +1052,7 @@
                 <w:sz w:val="24"/>
                 <w:szCs w:val="24"/>
               </w:rPr>
-              <w:t xml:space="preserve">Referencia al operador de </w:t>
-            </w:r>
-            <w:r>
-              <w:rPr>
-                <w:rFonts w:ascii="Times New Roman" w:hAnsi="Times New Roman" w:cs="Times New Roman"/>
-                <w:color w:val="000000" w:themeColor="text1"/>
-                <w:sz w:val="24"/>
-                <w:szCs w:val="24"/>
-              </w:rPr>
-              <w:t>división</w:t>
+              <w:t>Referencia al operador de división</w:t>
             </w:r>
           </w:p>
         </w:tc>
@@ -1208,16 +1179,7 @@
                 <w:sz w:val="24"/>
                 <w:szCs w:val="24"/>
               </w:rPr>
-              <w:t xml:space="preserve">Referencia al operador </w:t>
-            </w:r>
-            <w:r>
-              <w:rPr>
-                <w:rFonts w:ascii="Times New Roman" w:hAnsi="Times New Roman" w:cs="Times New Roman"/>
-                <w:color w:val="000000" w:themeColor="text1"/>
-                <w:sz w:val="24"/>
-                <w:szCs w:val="24"/>
-              </w:rPr>
-              <w:t>disyuntor</w:t>
+              <w:t>Referencia al operador disyuntor</w:t>
             </w:r>
           </w:p>
         </w:tc>
@@ -1391,25 +1353,7 @@
                 <w:sz w:val="24"/>
                 <w:szCs w:val="24"/>
               </w:rPr>
-              <w:t>Hace referencia al operador de comparación ‘</w:t>
-            </w:r>
-            <w:r>
-              <w:rPr>
-                <w:rFonts w:ascii="Times New Roman" w:hAnsi="Times New Roman" w:cs="Times New Roman"/>
-                <w:color w:val="000000" w:themeColor="text1"/>
-                <w:sz w:val="24"/>
-                <w:szCs w:val="24"/>
-              </w:rPr>
-              <w:t>&gt;</w:t>
-            </w:r>
-            <w:r>
-              <w:rPr>
-                <w:rFonts w:ascii="Times New Roman" w:hAnsi="Times New Roman" w:cs="Times New Roman"/>
-                <w:color w:val="000000" w:themeColor="text1"/>
-                <w:sz w:val="24"/>
-                <w:szCs w:val="24"/>
-              </w:rPr>
-              <w:t>’</w:t>
+              <w:t>Hace referencia al operador de comparación ‘&gt;’</w:t>
             </w:r>
           </w:p>
         </w:tc>
@@ -1467,25 +1411,7 @@
                 <w:sz w:val="24"/>
                 <w:szCs w:val="24"/>
               </w:rPr>
-              <w:t>Hace referencia al operador de comparación ‘</w:t>
-            </w:r>
-            <w:r>
-              <w:rPr>
-                <w:rFonts w:ascii="Times New Roman" w:hAnsi="Times New Roman" w:cs="Times New Roman"/>
-                <w:color w:val="000000" w:themeColor="text1"/>
-                <w:sz w:val="24"/>
-                <w:szCs w:val="24"/>
-              </w:rPr>
-              <w:t>&lt;=</w:t>
-            </w:r>
-            <w:r>
-              <w:rPr>
-                <w:rFonts w:ascii="Times New Roman" w:hAnsi="Times New Roman" w:cs="Times New Roman"/>
-                <w:color w:val="000000" w:themeColor="text1"/>
-                <w:sz w:val="24"/>
-                <w:szCs w:val="24"/>
-              </w:rPr>
-              <w:t>’</w:t>
+              <w:t>Hace referencia al operador de comparación ‘&lt;=’</w:t>
             </w:r>
           </w:p>
         </w:tc>
@@ -1543,25 +1469,7 @@
                 <w:sz w:val="24"/>
                 <w:szCs w:val="24"/>
               </w:rPr>
-              <w:t>Hace referencia al operador de comparación ‘&gt;</w:t>
-            </w:r>
-            <w:r>
-              <w:rPr>
-                <w:rFonts w:ascii="Times New Roman" w:hAnsi="Times New Roman" w:cs="Times New Roman"/>
-                <w:color w:val="000000" w:themeColor="text1"/>
-                <w:sz w:val="24"/>
-                <w:szCs w:val="24"/>
-              </w:rPr>
-              <w:t>=</w:t>
-            </w:r>
-            <w:r>
-              <w:rPr>
-                <w:rFonts w:ascii="Times New Roman" w:hAnsi="Times New Roman" w:cs="Times New Roman"/>
-                <w:color w:val="000000" w:themeColor="text1"/>
-                <w:sz w:val="24"/>
-                <w:szCs w:val="24"/>
-              </w:rPr>
-              <w:t>’</w:t>
+              <w:t>Hace referencia al operador de comparación ‘&gt;=’</w:t>
             </w:r>
           </w:p>
         </w:tc>
@@ -1619,25 +1527,7 @@
                 <w:sz w:val="24"/>
                 <w:szCs w:val="24"/>
               </w:rPr>
-              <w:t>Hace referencia al operador de comparación ‘</w:t>
-            </w:r>
-            <w:r>
-              <w:rPr>
-                <w:rFonts w:ascii="Times New Roman" w:hAnsi="Times New Roman" w:cs="Times New Roman"/>
-                <w:color w:val="000000" w:themeColor="text1"/>
-                <w:sz w:val="24"/>
-                <w:szCs w:val="24"/>
-              </w:rPr>
-              <w:t>==</w:t>
-            </w:r>
-            <w:r>
-              <w:rPr>
-                <w:rFonts w:ascii="Times New Roman" w:hAnsi="Times New Roman" w:cs="Times New Roman"/>
-                <w:color w:val="000000" w:themeColor="text1"/>
-                <w:sz w:val="24"/>
-                <w:szCs w:val="24"/>
-              </w:rPr>
-              <w:t>’</w:t>
+              <w:t>Hace referencia al operador de comparación ‘==’</w:t>
             </w:r>
           </w:p>
         </w:tc>
@@ -1715,16 +1605,7 @@
                 <w:sz w:val="24"/>
                 <w:szCs w:val="24"/>
               </w:rPr>
-              <w:t>=</w:t>
-            </w:r>
-            <w:r>
-              <w:rPr>
-                <w:rFonts w:ascii="Times New Roman" w:hAnsi="Times New Roman" w:cs="Times New Roman"/>
-                <w:color w:val="000000" w:themeColor="text1"/>
-                <w:sz w:val="24"/>
-                <w:szCs w:val="24"/>
-              </w:rPr>
-              <w:t>’</w:t>
+              <w:t>=’</w:t>
             </w:r>
           </w:p>
         </w:tc>
@@ -1898,16 +1779,7 @@
                 <w:sz w:val="24"/>
                 <w:szCs w:val="24"/>
               </w:rPr>
-              <w:t>Palabra reservada para identificar el valor booleano</w:t>
-            </w:r>
-            <w:r>
-              <w:rPr>
-                <w:rFonts w:ascii="Times New Roman" w:hAnsi="Times New Roman" w:cs="Times New Roman"/>
-                <w:color w:val="000000" w:themeColor="text1"/>
-                <w:sz w:val="24"/>
-                <w:szCs w:val="24"/>
-              </w:rPr>
-              <w:t xml:space="preserve"> False</w:t>
+              <w:t>Palabra reservada para identificar el valor booleano False</w:t>
             </w:r>
           </w:p>
         </w:tc>
@@ -1976,6 +1848,152 @@
                 <w:szCs w:val="24"/>
               </w:rPr>
               <w:t>Identifica el final de fichero</w:t>
+            </w:r>
+          </w:p>
+        </w:tc>
+      </w:tr>
+      <w:tr>
+        <w:tc>
+          <w:tcPr>
+            <w:tcW w:w="1762" w:type="dxa"/>
+            <w:shd w:val="clear" w:color="auto" w:fill="DEEAF6" w:themeFill="accent1" w:themeFillTint="33"/>
+          </w:tcPr>
+          <w:p>
+            <w:pPr>
+              <w:jc w:val="center"/>
+              <w:rPr>
+                <w:rFonts w:ascii="Times New Roman" w:hAnsi="Times New Roman" w:cs="Times New Roman"/>
+                <w:b/>
+                <w:color w:val="000000" w:themeColor="text1"/>
+                <w:sz w:val="24"/>
+                <w:szCs w:val="24"/>
+              </w:rPr>
+            </w:pPr>
+            <w:proofErr w:type="spellStart"/>
+            <w:r>
+              <w:rPr>
+                <w:rFonts w:ascii="Times New Roman" w:hAnsi="Times New Roman" w:cs="Times New Roman"/>
+                <w:b/>
+                <w:color w:val="000000" w:themeColor="text1"/>
+                <w:sz w:val="24"/>
+                <w:szCs w:val="24"/>
+              </w:rPr>
+              <w:t>abre_par</w:t>
+            </w:r>
+            <w:proofErr w:type="spellEnd"/>
+          </w:p>
+        </w:tc>
+        <w:tc>
+          <w:tcPr>
+            <w:tcW w:w="6372" w:type="dxa"/>
+            <w:shd w:val="clear" w:color="auto" w:fill="DEEAF6" w:themeFill="accent1" w:themeFillTint="33"/>
+          </w:tcPr>
+          <w:p>
+            <w:pPr>
+              <w:jc w:val="center"/>
+              <w:rPr>
+                <w:rFonts w:ascii="Times New Roman" w:hAnsi="Times New Roman" w:cs="Times New Roman"/>
+                <w:color w:val="000000" w:themeColor="text1"/>
+                <w:sz w:val="24"/>
+                <w:szCs w:val="24"/>
+              </w:rPr>
+            </w:pPr>
+            <w:r>
+              <w:rPr>
+                <w:rFonts w:ascii="Times New Roman" w:hAnsi="Times New Roman" w:cs="Times New Roman"/>
+                <w:color w:val="000000" w:themeColor="text1"/>
+                <w:sz w:val="24"/>
+                <w:szCs w:val="24"/>
+              </w:rPr>
+              <w:t>Identifica la apertura de un paréntesis</w:t>
+            </w:r>
+          </w:p>
+        </w:tc>
+      </w:tr>
+      <w:tr>
+        <w:tc>
+          <w:tcPr>
+            <w:tcW w:w="1762" w:type="dxa"/>
+            <w:shd w:val="clear" w:color="auto" w:fill="DEEAF6" w:themeFill="accent1" w:themeFillTint="33"/>
+          </w:tcPr>
+          <w:p>
+            <w:pPr>
+              <w:jc w:val="center"/>
+              <w:rPr>
+                <w:rFonts w:ascii="Times New Roman" w:hAnsi="Times New Roman" w:cs="Times New Roman"/>
+                <w:b/>
+                <w:color w:val="000000" w:themeColor="text1"/>
+                <w:sz w:val="24"/>
+                <w:szCs w:val="24"/>
+              </w:rPr>
+            </w:pPr>
+            <w:proofErr w:type="spellStart"/>
+            <w:r>
+              <w:rPr>
+                <w:rFonts w:ascii="Times New Roman" w:hAnsi="Times New Roman" w:cs="Times New Roman"/>
+                <w:b/>
+                <w:color w:val="000000" w:themeColor="text1"/>
+                <w:sz w:val="24"/>
+                <w:szCs w:val="24"/>
+              </w:rPr>
+              <w:t>c</w:t>
+            </w:r>
+            <w:bookmarkStart w:id="0" w:name="_GoBack"/>
+            <w:bookmarkEnd w:id="0"/>
+            <w:r>
+              <w:rPr>
+                <w:rFonts w:ascii="Times New Roman" w:hAnsi="Times New Roman" w:cs="Times New Roman"/>
+                <w:b/>
+                <w:color w:val="000000" w:themeColor="text1"/>
+                <w:sz w:val="24"/>
+                <w:szCs w:val="24"/>
+              </w:rPr>
+              <w:t>ierra_par</w:t>
+            </w:r>
+            <w:proofErr w:type="spellEnd"/>
+          </w:p>
+        </w:tc>
+        <w:tc>
+          <w:tcPr>
+            <w:tcW w:w="6372" w:type="dxa"/>
+            <w:shd w:val="clear" w:color="auto" w:fill="DEEAF6" w:themeFill="accent1" w:themeFillTint="33"/>
+          </w:tcPr>
+          <w:p>
+            <w:pPr>
+              <w:jc w:val="center"/>
+              <w:rPr>
+                <w:rFonts w:ascii="Times New Roman" w:hAnsi="Times New Roman" w:cs="Times New Roman"/>
+                <w:color w:val="000000" w:themeColor="text1"/>
+                <w:sz w:val="24"/>
+                <w:szCs w:val="24"/>
+              </w:rPr>
+            </w:pPr>
+            <w:r>
+              <w:rPr>
+                <w:rFonts w:ascii="Times New Roman" w:hAnsi="Times New Roman" w:cs="Times New Roman"/>
+                <w:color w:val="000000" w:themeColor="text1"/>
+                <w:sz w:val="24"/>
+                <w:szCs w:val="24"/>
+              </w:rPr>
+              <w:t xml:space="preserve">Identifica </w:t>
+            </w:r>
+            <w:r>
+              <w:rPr>
+                <w:rFonts w:ascii="Times New Roman" w:hAnsi="Times New Roman" w:cs="Times New Roman"/>
+                <w:color w:val="000000" w:themeColor="text1"/>
+                <w:sz w:val="24"/>
+                <w:szCs w:val="24"/>
+              </w:rPr>
+              <w:t>el cierre</w:t>
+            </w:r>
+            <w:r>
+              <w:rPr>
+                <w:rFonts w:ascii="Times New Roman" w:hAnsi="Times New Roman" w:cs="Times New Roman"/>
+                <w:color w:val="000000" w:themeColor="text1"/>
+                <w:sz w:val="24"/>
+                <w:szCs w:val="24"/>
+              </w:rPr>
+              <w:t xml:space="preserve"> de un paréntesis</w:t>
             </w:r>
           </w:p>
         </w:tc>
@@ -2116,7 +2134,6 @@
           <w:szCs w:val="44"/>
           <w:u w:val="single"/>
         </w:rPr>
-        <w:lastRenderedPageBreak/>
         <w:t>Especificación formal</w:t>
       </w:r>
     </w:p>
@@ -4800,7 +4817,6 @@
           <w:szCs w:val="44"/>
           <w:u w:val="single"/>
         </w:rPr>
-        <w:lastRenderedPageBreak/>
         <w:t>Diagrama de transiciones</w:t>
       </w:r>
     </w:p>

</xml_diff>